<commit_message>
alert after do load
</commit_message>
<xml_diff>
--- a/CV/CV.docx
+++ b/CV/CV.docx
@@ -553,39 +553,7 @@
           <w:szCs w:val="22"/>
           <w:lang w:val="en-US"/>
         </w:rPr>
-        <w:t>enough to read any kind of documentation and to take a part in common talk. F</w:t>
-      </w:r>
-      <w:r>
-        <w:rPr>
-          <w:sz w:val="22"/>
-          <w:szCs w:val="22"/>
-          <w:lang w:val="en-US"/>
-        </w:rPr>
-        <w:t xml:space="preserve">or conversations on specific or technical topics, </w:t>
-      </w:r>
-      <w:r>
-        <w:rPr>
-          <w:sz w:val="22"/>
-          <w:szCs w:val="22"/>
-          <w:lang w:val="en-US"/>
-        </w:rPr>
-        <w:t xml:space="preserve">I </w:t>
-      </w:r>
-      <w:r>
-        <w:rPr>
-          <w:sz w:val="22"/>
-          <w:szCs w:val="22"/>
-          <w:lang w:val="en-US"/>
-        </w:rPr>
-        <w:t>may need to look into the dictionary</w:t>
-      </w:r>
-      <w:r>
-        <w:rPr>
-          <w:sz w:val="22"/>
-          <w:szCs w:val="22"/>
-          <w:lang w:val="en-US"/>
-        </w:rPr>
-        <w:t xml:space="preserve"> sometimes.</w:t>
+        <w:t>enough to read any kind of documentation and to take a part in common talk</w:t>
       </w:r>
     </w:p>
     <w:p>
@@ -597,6 +565,16 @@
           <w:lang w:val="en-US"/>
         </w:rPr>
       </w:pPr>
+    </w:p>
+    <w:p>
+      <w:pPr>
+        <w:ind w:firstLine="708"/>
+        <w:rPr>
+          <w:sz w:val="22"/>
+          <w:szCs w:val="22"/>
+          <w:lang w:val="en-US"/>
+        </w:rPr>
+      </w:pPr>
       <w:r>
         <w:rPr>
           <w:b/>
@@ -636,7 +614,23 @@
           <w:szCs w:val="22"/>
           <w:lang w:val="en-US"/>
         </w:rPr>
-        <w:t>If we speak about work in general: from the young years have worked as an advertiser, after, as a loader and as an animator in kid`s entertainment complex.</w:t>
+        <w:t>If we speak about work in general: from the young years have</w:t>
+      </w:r>
+      <w:r>
+        <w:rPr>
+          <w:sz w:val="22"/>
+          <w:szCs w:val="22"/>
+          <w:lang w:val="en-US"/>
+        </w:rPr>
+        <w:t xml:space="preserve"> worked as an advertiser, after</w:t>
+      </w:r>
+      <w:r>
+        <w:rPr>
+          <w:sz w:val="22"/>
+          <w:szCs w:val="22"/>
+          <w:lang w:val="en-US"/>
+        </w:rPr>
+        <w:t xml:space="preserve"> as a loader and as an animator in kid`s entertainment complex.</w:t>
       </w:r>
     </w:p>
     <w:p>
@@ -896,164 +890,290 @@
           <w:lang w:val="en-US"/>
         </w:rPr>
       </w:pPr>
+    </w:p>
+    <w:p>
+      <w:pPr>
+        <w:ind w:firstLine="708"/>
+        <w:rPr>
+          <w:sz w:val="22"/>
+          <w:szCs w:val="22"/>
+          <w:lang w:val="en-US"/>
+        </w:rPr>
+      </w:pPr>
+      <w:r>
+        <w:rPr>
+          <w:sz w:val="22"/>
+          <w:szCs w:val="22"/>
+          <w:lang w:val="en-US"/>
+        </w:rPr>
+        <w:t xml:space="preserve">Then entered on a budget in </w:t>
+      </w:r>
+      <w:r>
+        <w:rPr>
+          <w:b/>
+          <w:sz w:val="22"/>
+          <w:szCs w:val="22"/>
+          <w:lang w:val="en-US"/>
+        </w:rPr>
+        <w:t>Odessa National Polytechnic University</w:t>
+      </w:r>
+      <w:r>
+        <w:rPr>
+          <w:sz w:val="22"/>
+          <w:szCs w:val="22"/>
+          <w:lang w:val="en-US"/>
+        </w:rPr>
+        <w:t xml:space="preserve">/Institute of Energy and Computer Integrated Management Systems/Department of Automation and computer-integrated technologies </w:t>
+      </w:r>
+      <w:r>
+        <w:rPr>
+          <w:sz w:val="22"/>
+          <w:szCs w:val="22"/>
+          <w:lang w:val="en-US"/>
+        </w:rPr>
+        <w:t xml:space="preserve">in </w:t>
+      </w:r>
+      <w:r>
+        <w:rPr>
+          <w:sz w:val="22"/>
+          <w:szCs w:val="22"/>
+          <w:lang w:val="en-US"/>
+        </w:rPr>
+        <w:t xml:space="preserve">2011. (now there are 2 different departments). </w:t>
+      </w:r>
+    </w:p>
+    <w:p>
+      <w:pPr>
+        <w:rPr>
+          <w:sz w:val="22"/>
+          <w:szCs w:val="22"/>
+          <w:lang w:val="en-US"/>
+        </w:rPr>
+      </w:pPr>
+      <w:r>
+        <w:rPr>
+          <w:sz w:val="22"/>
+          <w:szCs w:val="22"/>
+          <w:lang w:val="en-US"/>
+        </w:rPr>
+        <w:tab/>
+      </w:r>
+      <w:r>
+        <w:rPr>
+          <w:sz w:val="22"/>
+          <w:szCs w:val="22"/>
+          <w:lang w:val="en-US"/>
+        </w:rPr>
+        <w:t xml:space="preserve">Also entered on a budget </w:t>
+      </w:r>
+      <w:r>
+        <w:rPr>
+          <w:b/>
+          <w:sz w:val="22"/>
+          <w:szCs w:val="22"/>
+          <w:lang w:val="en-US"/>
+        </w:rPr>
+        <w:t>Odessa National Economy University</w:t>
+      </w:r>
+      <w:r>
+        <w:rPr>
+          <w:sz w:val="22"/>
+          <w:szCs w:val="22"/>
+          <w:lang w:val="en-US"/>
+        </w:rPr>
+        <w:t xml:space="preserve"> / Finance and Economy Department </w:t>
+      </w:r>
+      <w:r>
+        <w:rPr>
+          <w:sz w:val="22"/>
+          <w:szCs w:val="22"/>
+          <w:lang w:val="en-US"/>
+        </w:rPr>
+        <w:t>in</w:t>
+      </w:r>
+      <w:r>
+        <w:rPr>
+          <w:sz w:val="22"/>
+          <w:szCs w:val="22"/>
+          <w:lang w:val="en-US"/>
+        </w:rPr>
+        <w:t xml:space="preserve"> 2013. </w:t>
+      </w:r>
+    </w:p>
+    <w:p>
+      <w:pPr>
+        <w:ind w:firstLine="708"/>
+        <w:rPr>
+          <w:sz w:val="22"/>
+          <w:szCs w:val="22"/>
+          <w:lang w:val="en-US"/>
+        </w:rPr>
+      </w:pPr>
+    </w:p>
+    <w:p>
+      <w:pPr>
+        <w:rPr>
+          <w:sz w:val="22"/>
+          <w:szCs w:val="22"/>
+          <w:lang w:val="en-US"/>
+        </w:rPr>
+      </w:pPr>
+      <w:r>
+        <w:rPr>
+          <w:sz w:val="22"/>
+          <w:szCs w:val="22"/>
+          <w:lang w:val="en-US"/>
+        </w:rPr>
+        <w:tab/>
+        <w:t xml:space="preserve">Then tried myself in cybersport </w:t>
+      </w:r>
+      <w:r>
+        <w:rPr>
+          <w:sz w:val="22"/>
+          <w:szCs w:val="22"/>
+          <w:lang w:val="en-US"/>
+        </w:rPr>
+        <w:t>and after colliding with the harsh reality, I realized that in our country, with my level of play and current state of affairs, I have to change my occupation</w:t>
+      </w:r>
+      <w:r>
+        <w:rPr>
+          <w:sz w:val="22"/>
+          <w:szCs w:val="22"/>
+          <w:lang w:val="en-US"/>
+        </w:rPr>
+        <w:t>.</w:t>
+      </w:r>
+    </w:p>
+    <w:p>
+      <w:pPr>
+        <w:rPr>
+          <w:sz w:val="22"/>
+          <w:szCs w:val="22"/>
+          <w:lang w:val="en-US"/>
+        </w:rPr>
+      </w:pPr>
+    </w:p>
+    <w:p>
+      <w:pPr>
+        <w:ind w:firstLine="708"/>
+        <w:rPr>
+          <w:sz w:val="22"/>
+          <w:szCs w:val="22"/>
+          <w:lang w:val="en-US"/>
+        </w:rPr>
+      </w:pPr>
+      <w:r>
+        <w:rPr>
+          <w:b/>
+          <w:sz w:val="22"/>
+          <w:szCs w:val="22"/>
+          <w:lang w:val="en-US"/>
+        </w:rPr>
+        <w:t>Have finished a lot curses on codeacademy.com</w:t>
+      </w:r>
+      <w:r>
+        <w:rPr>
+          <w:b/>
+          <w:sz w:val="22"/>
+          <w:szCs w:val="22"/>
+          <w:lang w:val="en-US"/>
+        </w:rPr>
+        <w:t xml:space="preserve"> </w:t>
+      </w:r>
+      <w:r>
+        <w:rPr>
+          <w:sz w:val="22"/>
+          <w:szCs w:val="22"/>
+          <w:lang w:val="en-US"/>
+        </w:rPr>
+        <w:t xml:space="preserve">such as </w:t>
+      </w:r>
+      <w:r>
+        <w:rPr>
+          <w:b/>
+          <w:sz w:val="22"/>
+          <w:szCs w:val="22"/>
+          <w:lang w:val="en-US"/>
+        </w:rPr>
+        <w:t>HTML, SASS, SQL, JS, JQuery, React, Python</w:t>
+      </w:r>
+      <w:r>
+        <w:rPr>
+          <w:sz w:val="22"/>
+          <w:szCs w:val="22"/>
+          <w:lang w:val="en-US"/>
+        </w:rPr>
+        <w:t>.</w:t>
+      </w:r>
+      <w:r>
+        <w:rPr>
+          <w:sz w:val="22"/>
+          <w:szCs w:val="22"/>
+          <w:lang w:val="en-US"/>
+        </w:rPr>
+        <w:t xml:space="preserve"> </w:t>
+      </w:r>
+      <w:r>
+        <w:rPr>
+          <w:b/>
+          <w:sz w:val="22"/>
+          <w:szCs w:val="22"/>
+          <w:lang w:val="en-US"/>
+        </w:rPr>
+        <w:t xml:space="preserve">Read </w:t>
+      </w:r>
+      <w:r>
+        <w:rPr>
+          <w:sz w:val="22"/>
+          <w:szCs w:val="22"/>
+          <w:lang w:val="en-US"/>
+        </w:rPr>
+        <w:t>the “</w:t>
+      </w:r>
+      <w:proofErr w:type="spellStart"/>
+      <w:r>
+        <w:rPr>
+          <w:b/>
+          <w:sz w:val="22"/>
+          <w:szCs w:val="22"/>
+        </w:rPr>
+        <w:t>Грокаем</w:t>
+      </w:r>
+      <w:proofErr w:type="spellEnd"/>
+      <w:r>
+        <w:rPr>
+          <w:b/>
+          <w:sz w:val="22"/>
+          <w:szCs w:val="22"/>
+          <w:lang w:val="en-US"/>
+        </w:rPr>
+        <w:t xml:space="preserve"> </w:t>
+      </w:r>
+      <w:r>
+        <w:rPr>
+          <w:b/>
+          <w:sz w:val="22"/>
+          <w:szCs w:val="22"/>
+        </w:rPr>
+        <w:t>алгоритмы</w:t>
+      </w:r>
+      <w:r>
+        <w:rPr>
+          <w:sz w:val="22"/>
+          <w:szCs w:val="22"/>
+          <w:lang w:val="en-US"/>
+        </w:rPr>
+        <w:t>”.</w:t>
+      </w:r>
       <w:bookmarkStart w:id="0" w:name="_GoBack"/>
       <w:bookmarkEnd w:id="0"/>
-    </w:p>
-    <w:p>
-      <w:pPr>
-        <w:ind w:firstLine="708"/>
-        <w:rPr>
-          <w:sz w:val="22"/>
-          <w:szCs w:val="22"/>
-          <w:lang w:val="en-US"/>
-        </w:rPr>
-      </w:pPr>
-      <w:r>
-        <w:rPr>
-          <w:sz w:val="22"/>
-          <w:szCs w:val="22"/>
-          <w:lang w:val="en-US"/>
-        </w:rPr>
-        <w:t xml:space="preserve">Then entered on a budget in </w:t>
-      </w:r>
-      <w:r>
-        <w:rPr>
-          <w:b/>
-          <w:sz w:val="22"/>
-          <w:szCs w:val="22"/>
-          <w:lang w:val="en-US"/>
-        </w:rPr>
-        <w:t>Odessa National Polytechnic University</w:t>
-      </w:r>
-      <w:r>
-        <w:rPr>
-          <w:sz w:val="22"/>
-          <w:szCs w:val="22"/>
-          <w:lang w:val="en-US"/>
-        </w:rPr>
-        <w:t xml:space="preserve">/Institute of Energy and Computer Integrated Management Systems/Department of Automation and computer-integrated technologies for 2011-2013 then left it. (now there are 2 different departments). </w:t>
-      </w:r>
-    </w:p>
-    <w:p>
-      <w:pPr>
-        <w:rPr>
-          <w:sz w:val="22"/>
-          <w:szCs w:val="22"/>
-          <w:lang w:val="en-US"/>
-        </w:rPr>
-      </w:pPr>
-      <w:r>
-        <w:rPr>
-          <w:sz w:val="22"/>
-          <w:szCs w:val="22"/>
-          <w:lang w:val="en-US"/>
-        </w:rPr>
-        <w:tab/>
-      </w:r>
-      <w:r>
-        <w:rPr>
-          <w:sz w:val="22"/>
-          <w:szCs w:val="22"/>
-          <w:lang w:val="en-US"/>
-        </w:rPr>
-        <w:t xml:space="preserve">Also entered on a budget </w:t>
-      </w:r>
-      <w:r>
-        <w:rPr>
-          <w:b/>
-          <w:sz w:val="22"/>
-          <w:szCs w:val="22"/>
-          <w:lang w:val="en-US"/>
-        </w:rPr>
-        <w:t>Odessa National Economy University</w:t>
-      </w:r>
-      <w:r>
-        <w:rPr>
-          <w:sz w:val="22"/>
-          <w:szCs w:val="22"/>
-          <w:lang w:val="en-US"/>
-        </w:rPr>
-        <w:t xml:space="preserve"> / Finance and Economy Department for 2013-2015 then left it too. </w:t>
-      </w:r>
-    </w:p>
-    <w:p>
-      <w:pPr>
-        <w:ind w:firstLine="708"/>
-        <w:rPr>
-          <w:sz w:val="22"/>
-          <w:szCs w:val="22"/>
-          <w:lang w:val="en-US"/>
-        </w:rPr>
-      </w:pPr>
-      <w:r>
-        <w:rPr>
-          <w:sz w:val="22"/>
-          <w:szCs w:val="22"/>
-          <w:lang w:val="en-US"/>
-        </w:rPr>
-        <w:t xml:space="preserve">Both times haven`t enough interest to knowledge that was given there and to style of communication and people relations. </w:t>
-      </w:r>
-    </w:p>
-    <w:p>
-      <w:pPr>
-        <w:ind w:firstLine="708"/>
-        <w:rPr>
-          <w:sz w:val="22"/>
-          <w:szCs w:val="22"/>
-          <w:lang w:val="en-US"/>
-        </w:rPr>
-      </w:pPr>
-    </w:p>
-    <w:p>
-      <w:pPr>
-        <w:rPr>
-          <w:sz w:val="22"/>
-          <w:szCs w:val="22"/>
-          <w:lang w:val="en-US"/>
-        </w:rPr>
-      </w:pPr>
-      <w:r>
-        <w:rPr>
-          <w:sz w:val="22"/>
-          <w:szCs w:val="22"/>
-          <w:lang w:val="en-US"/>
-        </w:rPr>
-        <w:tab/>
-        <w:t xml:space="preserve">Then tried myself in cybersport </w:t>
-      </w:r>
-      <w:r>
-        <w:rPr>
-          <w:sz w:val="22"/>
-          <w:szCs w:val="22"/>
-          <w:lang w:val="en-US"/>
-        </w:rPr>
-        <w:t>and after colliding with the harsh reality, I realized that in our country, with my level of play and current state of affairs, I have to change my occupation</w:t>
-      </w:r>
-      <w:r>
-        <w:rPr>
-          <w:sz w:val="22"/>
-          <w:szCs w:val="22"/>
-          <w:lang w:val="en-US"/>
-        </w:rPr>
-        <w:t>.</w:t>
-      </w:r>
-    </w:p>
-    <w:p>
-      <w:pPr>
-        <w:ind w:firstLine="708"/>
-        <w:rPr>
-          <w:sz w:val="22"/>
-          <w:szCs w:val="22"/>
-          <w:lang w:val="en-US"/>
-        </w:rPr>
-      </w:pPr>
-      <w:r>
-        <w:rPr>
-          <w:sz w:val="22"/>
-          <w:szCs w:val="22"/>
-          <w:lang w:val="en-US"/>
-        </w:rPr>
-        <w:t>Have finished a lot curses on codeacademy.com. Used to have practice by resolving puzzles on codingame.com. Everyday read</w:t>
+      <w:r>
+        <w:rPr>
+          <w:sz w:val="22"/>
+          <w:szCs w:val="22"/>
+          <w:lang w:val="en-US"/>
+        </w:rPr>
+        <w:t xml:space="preserve"> Used to have practice by resolving puzzles on codingame.com. Everyday read</w:t>
       </w:r>
       <w:r>
         <w:rPr>

</xml_diff>